<commit_message>
Servis za dodavanje url-a
</commit_message>
<xml_diff>
--- a/Projekt.docx
+++ b/Projekt.docx
@@ -41,7 +41,13 @@
       </w:r>
       <w:proofErr w:type="spellStart"/>
       <w:r>
-        <w:t>truoghput</w:t>
+        <w:t>t</w:t>
+      </w:r>
+      <w:r>
+        <w:t>h</w:t>
+      </w:r>
+      <w:r>
+        <w:t>ruoghput</w:t>
       </w:r>
       <w:proofErr w:type="spellEnd"/>
       <w:r>

</xml_diff>